<commit_message>
created chooseStudent for mentor
</commit_message>
<xml_diff>
--- a/FileTemplates/declaration.docx
+++ b/FileTemplates/declaration.docx
@@ -31,243 +31,249 @@
         <w:rPr>
           <w:lang w:val="uk-UA"/>
         </w:rPr>
-        <w:t xml:space="preserve">Фамілія: </w:t>
-      </w:r>
-      <w:r>
-        <w:rPr>
-          <w:lang w:val="en-US"/>
-        </w:rPr>
-        <w:t>{surname}</w:t>
-      </w:r>
-    </w:p>
-    <w:p>
-      <w:pPr>
-        <w:rPr>
-          <w:lang w:val="en-US"/>
-        </w:rPr>
-      </w:pPr>
-      <w:r>
-        <w:rPr>
-          <w:lang w:val="uk-UA"/>
-        </w:rPr>
-        <w:t xml:space="preserve">Громадянство: </w:t>
-      </w:r>
-      <w:r>
-        <w:rPr>
-          <w:lang w:val="en-US"/>
-        </w:rPr>
-        <w:t>{nationality}</w:t>
-      </w:r>
-    </w:p>
-    <w:p>
-      <w:pPr>
-        <w:rPr>
-          <w:lang w:val="en-US"/>
-        </w:rPr>
-      </w:pPr>
-      <w:r>
-        <w:rPr>
-          <w:lang w:val="uk-UA"/>
-        </w:rPr>
-        <w:t>Номер паспорта:</w:t>
-      </w:r>
-      <w:r>
-        <w:rPr>
-          <w:lang w:val="en-US"/>
-        </w:rPr>
-        <w:t xml:space="preserve"> {</w:t>
-      </w:r>
-      <w:proofErr w:type="spellStart"/>
-      <w:r>
-        <w:rPr>
-          <w:lang w:val="en-US"/>
-        </w:rPr>
-        <w:t>passportId</w:t>
-      </w:r>
-      <w:proofErr w:type="spellEnd"/>
-      <w:r>
-        <w:rPr>
-          <w:lang w:val="en-US"/>
-        </w:rPr>
-        <w:t>}</w:t>
-      </w:r>
-    </w:p>
-    <w:p>
-      <w:pPr>
-        <w:rPr>
-          <w:lang w:val="en-US"/>
-        </w:rPr>
-      </w:pPr>
-      <w:r>
-        <w:rPr>
-          <w:lang w:val="uk-UA"/>
-        </w:rPr>
-        <w:t>День народження:</w:t>
-      </w:r>
-      <w:r>
-        <w:rPr>
-          <w:lang w:val="en-US"/>
-        </w:rPr>
-        <w:t xml:space="preserve"> {birthday}</w:t>
-      </w:r>
-    </w:p>
-    <w:p>
-      <w:pPr>
-        <w:rPr>
-          <w:lang w:val="en-US"/>
-        </w:rPr>
-      </w:pPr>
-      <w:r>
-        <w:rPr>
-          <w:lang w:val="uk-UA"/>
-        </w:rPr>
-        <w:t xml:space="preserve">Стать: </w:t>
-      </w:r>
-      <w:r>
-        <w:rPr>
-          <w:lang w:val="en-US"/>
-        </w:rPr>
-        <w:t>{gender}</w:t>
-      </w:r>
-    </w:p>
-    <w:p>
-      <w:pPr>
-        <w:rPr>
-          <w:lang w:val="en-US"/>
-        </w:rPr>
-      </w:pPr>
-      <w:r>
-        <w:rPr>
-          <w:lang w:val="uk-UA"/>
-        </w:rPr>
-        <w:t>Дата закінчення школи:</w:t>
-      </w:r>
-      <w:r>
-        <w:rPr>
-          <w:lang w:val="en-US"/>
-        </w:rPr>
-        <w:t>{</w:t>
-      </w:r>
-      <w:proofErr w:type="spellStart"/>
-      <w:r>
-        <w:rPr>
-          <w:lang w:val="en-US"/>
-        </w:rPr>
-        <w:t>schoolGraduateDate</w:t>
-      </w:r>
-      <w:proofErr w:type="spellEnd"/>
-      <w:r>
-        <w:rPr>
-          <w:lang w:val="en-US"/>
-        </w:rPr>
-        <w:t>}</w:t>
-      </w:r>
-    </w:p>
-    <w:p>
-      <w:pPr>
-        <w:rPr>
-          <w:lang w:val="en-US"/>
-        </w:rPr>
-      </w:pPr>
-      <w:r>
-        <w:rPr>
-          <w:lang w:val="uk-UA"/>
-        </w:rPr>
-        <w:t>Повна адреса:</w:t>
-      </w:r>
-      <w:r>
-        <w:rPr>
-          <w:lang w:val="en-US"/>
-        </w:rPr>
-        <w:t xml:space="preserve"> {address}</w:t>
-      </w:r>
-    </w:p>
-    <w:p>
-      <w:pPr>
-        <w:rPr>
-          <w:lang w:val="en-US"/>
-        </w:rPr>
-      </w:pPr>
-      <w:r>
-        <w:rPr>
-          <w:lang w:val="uk-UA"/>
-        </w:rPr>
-        <w:t>Номер телефону:</w:t>
-      </w:r>
-      <w:r>
-        <w:rPr>
-          <w:lang w:val="en-US"/>
-        </w:rPr>
-        <w:t xml:space="preserve"> {</w:t>
-      </w:r>
-      <w:proofErr w:type="spellStart"/>
-      <w:r>
-        <w:rPr>
-          <w:lang w:val="en-US"/>
-        </w:rPr>
-        <w:t>phoneNumber</w:t>
-      </w:r>
-      <w:proofErr w:type="spellEnd"/>
-      <w:r>
-        <w:rPr>
-          <w:lang w:val="en-US"/>
-        </w:rPr>
-        <w:t>}</w:t>
-      </w:r>
-    </w:p>
-    <w:p>
-      <w:pPr>
-        <w:rPr>
-          <w:lang w:val="en-US"/>
-        </w:rPr>
-      </w:pPr>
-      <w:proofErr w:type="gramStart"/>
-      <w:r>
-        <w:rPr>
-          <w:lang w:val="en-US"/>
-        </w:rPr>
-        <w:t>Email</w:t>
-      </w:r>
-      <w:r>
-        <w:rPr>
-          <w:lang w:val="uk-UA"/>
-        </w:rPr>
-        <w:t>:</w:t>
-      </w:r>
-      <w:r>
-        <w:rPr>
-          <w:lang w:val="en-US"/>
-        </w:rPr>
-        <w:t>{</w:t>
-      </w:r>
-      <w:proofErr w:type="gramEnd"/>
-      <w:r>
-        <w:rPr>
-          <w:lang w:val="en-US"/>
-        </w:rPr>
-        <w:t>email}</w:t>
-      </w:r>
-    </w:p>
-    <w:p>
-      <w:pPr>
-        <w:rPr>
-          <w:lang w:val="en-US"/>
-        </w:rPr>
-      </w:pPr>
-      <w:r>
-        <w:rPr>
-          <w:lang w:val="uk-UA"/>
-        </w:rPr>
-        <w:t>Мова навчання:</w:t>
-      </w:r>
-      <w:r>
-        <w:rPr>
-          <w:lang w:val="en-US"/>
-        </w:rPr>
-        <w:t>{language}</w:t>
+        <w:t>Прізвище</w:t>
       </w:r>
       <w:bookmarkStart w:id="0" w:name="_GoBack"/>
       <w:bookmarkEnd w:id="0"/>
+      <w:r>
+        <w:rPr>
+          <w:lang w:val="uk-UA"/>
+        </w:rPr>
+        <w:t xml:space="preserve">: </w:t>
+      </w:r>
+      <w:r>
+        <w:rPr>
+          <w:lang w:val="en-US"/>
+        </w:rPr>
+        <w:t>{surname}</w:t>
+      </w:r>
+    </w:p>
+    <w:p>
+      <w:pPr>
+        <w:rPr>
+          <w:lang w:val="en-US"/>
+        </w:rPr>
+      </w:pPr>
+      <w:r>
+        <w:rPr>
+          <w:lang w:val="uk-UA"/>
+        </w:rPr>
+        <w:t xml:space="preserve">Громадянство: </w:t>
+      </w:r>
+      <w:r>
+        <w:rPr>
+          <w:lang w:val="en-US"/>
+        </w:rPr>
+        <w:t>{nationality}</w:t>
+      </w:r>
+    </w:p>
+    <w:p>
+      <w:pPr>
+        <w:rPr>
+          <w:lang w:val="en-US"/>
+        </w:rPr>
+      </w:pPr>
+      <w:r>
+        <w:rPr>
+          <w:lang w:val="uk-UA"/>
+        </w:rPr>
+        <w:t>Номер паспорта:</w:t>
+      </w:r>
+      <w:r>
+        <w:rPr>
+          <w:lang w:val="en-US"/>
+        </w:rPr>
+        <w:t xml:space="preserve"> {</w:t>
+      </w:r>
+      <w:proofErr w:type="spellStart"/>
+      <w:r>
+        <w:rPr>
+          <w:lang w:val="en-US"/>
+        </w:rPr>
+        <w:t>passportId</w:t>
+      </w:r>
+      <w:proofErr w:type="spellEnd"/>
+      <w:r>
+        <w:rPr>
+          <w:lang w:val="en-US"/>
+        </w:rPr>
+        <w:t>}</w:t>
+      </w:r>
+    </w:p>
+    <w:p>
+      <w:pPr>
+        <w:rPr>
+          <w:lang w:val="en-US"/>
+        </w:rPr>
+      </w:pPr>
+      <w:r>
+        <w:rPr>
+          <w:lang w:val="uk-UA"/>
+        </w:rPr>
+        <w:t>День народження:</w:t>
+      </w:r>
+      <w:r>
+        <w:rPr>
+          <w:lang w:val="en-US"/>
+        </w:rPr>
+        <w:t xml:space="preserve"> {birthday}</w:t>
+      </w:r>
+    </w:p>
+    <w:p>
+      <w:pPr>
+        <w:rPr>
+          <w:lang w:val="en-US"/>
+        </w:rPr>
+      </w:pPr>
+      <w:r>
+        <w:rPr>
+          <w:lang w:val="uk-UA"/>
+        </w:rPr>
+        <w:t xml:space="preserve">Стать: </w:t>
+      </w:r>
+      <w:r>
+        <w:rPr>
+          <w:lang w:val="en-US"/>
+        </w:rPr>
+        <w:t>{gender}</w:t>
+      </w:r>
+    </w:p>
+    <w:p>
+      <w:pPr>
+        <w:rPr>
+          <w:lang w:val="en-US"/>
+        </w:rPr>
+      </w:pPr>
+      <w:r>
+        <w:rPr>
+          <w:lang w:val="uk-UA"/>
+        </w:rPr>
+        <w:t>Дата закінчення школи:</w:t>
+      </w:r>
+      <w:r>
+        <w:rPr>
+          <w:lang w:val="en-US"/>
+        </w:rPr>
+        <w:t>{</w:t>
+      </w:r>
+      <w:proofErr w:type="spellStart"/>
+      <w:r>
+        <w:rPr>
+          <w:lang w:val="en-US"/>
+        </w:rPr>
+        <w:t>schoolGraduateDate</w:t>
+      </w:r>
+      <w:proofErr w:type="spellEnd"/>
+      <w:r>
+        <w:rPr>
+          <w:lang w:val="en-US"/>
+        </w:rPr>
+        <w:t>}</w:t>
+      </w:r>
+    </w:p>
+    <w:p>
+      <w:pPr>
+        <w:rPr>
+          <w:lang w:val="en-US"/>
+        </w:rPr>
+      </w:pPr>
+      <w:r>
+        <w:rPr>
+          <w:lang w:val="uk-UA"/>
+        </w:rPr>
+        <w:t>Повна адреса:</w:t>
+      </w:r>
+      <w:r>
+        <w:rPr>
+          <w:lang w:val="en-US"/>
+        </w:rPr>
+        <w:t xml:space="preserve"> {address}</w:t>
+      </w:r>
+    </w:p>
+    <w:p>
+      <w:pPr>
+        <w:rPr>
+          <w:lang w:val="en-US"/>
+        </w:rPr>
+      </w:pPr>
+      <w:r>
+        <w:rPr>
+          <w:lang w:val="uk-UA"/>
+        </w:rPr>
+        <w:t>Номер телефону:</w:t>
+      </w:r>
+      <w:r>
+        <w:rPr>
+          <w:lang w:val="en-US"/>
+        </w:rPr>
+        <w:t xml:space="preserve"> {</w:t>
+      </w:r>
+      <w:proofErr w:type="spellStart"/>
+      <w:r>
+        <w:rPr>
+          <w:lang w:val="en-US"/>
+        </w:rPr>
+        <w:t>phoneNumber</w:t>
+      </w:r>
+      <w:proofErr w:type="spellEnd"/>
+      <w:r>
+        <w:rPr>
+          <w:lang w:val="en-US"/>
+        </w:rPr>
+        <w:t>}</w:t>
+      </w:r>
+    </w:p>
+    <w:p>
+      <w:pPr>
+        <w:rPr>
+          <w:lang w:val="en-US"/>
+        </w:rPr>
+      </w:pPr>
+      <w:proofErr w:type="gramStart"/>
+      <w:r>
+        <w:rPr>
+          <w:lang w:val="en-US"/>
+        </w:rPr>
+        <w:t>Email</w:t>
+      </w:r>
+      <w:r>
+        <w:rPr>
+          <w:lang w:val="uk-UA"/>
+        </w:rPr>
+        <w:t>:</w:t>
+      </w:r>
+      <w:r>
+        <w:rPr>
+          <w:lang w:val="en-US"/>
+        </w:rPr>
+        <w:t>{</w:t>
+      </w:r>
+      <w:proofErr w:type="gramEnd"/>
+      <w:r>
+        <w:rPr>
+          <w:lang w:val="en-US"/>
+        </w:rPr>
+        <w:t>email}</w:t>
+      </w:r>
+    </w:p>
+    <w:p>
+      <w:pPr>
+        <w:rPr>
+          <w:lang w:val="en-US"/>
+        </w:rPr>
+      </w:pPr>
+      <w:r>
+        <w:rPr>
+          <w:lang w:val="uk-UA"/>
+        </w:rPr>
+        <w:t>Мова навчання:</w:t>
+      </w:r>
+      <w:r>
+        <w:rPr>
+          <w:lang w:val="en-US"/>
+        </w:rPr>
+        <w:t>{language}</w:t>
+      </w:r>
     </w:p>
     <w:p>
       <w:pPr>

</xml_diff>